<commit_message>
bug 9144: Page limit behavior. Also 8848 & more fixes to docs.
</commit_message>
<xml_diff>
--- a/docs/2.2/CloudStack2.2AdminGuide.docx
+++ b/docs/2.2/CloudStack2.2AdminGuide.docx
@@ -87,7 +87,7 @@
           <w:sz w:val="28"/>
           <w:szCs w:val="28"/>
         </w:rPr>
-        <w:t>April 12, 2011</w:t>
+        <w:t>April 13, 2011</w:t>
       </w:r>
       <w:r>
         <w:rPr>
@@ -426,21 +426,7 @@
             <w:rStyle w:val="Hyperlink"/>
             <w:noProof/>
           </w:rPr>
-          <w:t>Service Offerings, Disk Offerings, N</w:t>
-        </w:r>
-        <w:r>
-          <w:rPr>
-            <w:rStyle w:val="Hyperlink"/>
-            <w:noProof/>
-          </w:rPr>
-          <w:t>e</w:t>
-        </w:r>
-        <w:r>
-          <w:rPr>
-            <w:rStyle w:val="Hyperlink"/>
-            <w:noProof/>
-          </w:rPr>
-          <w:t>twork Offerings and Templates</w:t>
+          <w:t>Service Offerings, Disk Offerings, Network Offerings and Templates</w:t>
         </w:r>
         <w:r>
           <w:rPr>
@@ -13836,12 +13822,17 @@
         <w:t>About</w:t>
       </w:r>
       <w:r>
-        <w:t xml:space="preserve"> the CloudStack</w:t>
+        <w:t xml:space="preserve"> </w:t>
+      </w:r>
+      <w:bookmarkStart w:id="2" w:name="_GoBack"/>
+      <w:bookmarkEnd w:id="2"/>
+      <w:r>
+        <w:t>CloudStack</w:t>
       </w:r>
       <w:bookmarkEnd w:id="1"/>
     </w:p>
     <w:p>
-      <w:bookmarkStart w:id="2" w:name="_Toc212612805"/>
+      <w:bookmarkStart w:id="3" w:name="_Toc212612805"/>
       <w:r>
         <w:t xml:space="preserve">The </w:t>
       </w:r>
@@ -13884,7 +13875,7 @@
       <w:r>
         <w:t>. Target customers include service providers and enterprises.</w:t>
       </w:r>
-      <w:bookmarkEnd w:id="2"/>
+      <w:bookmarkEnd w:id="3"/>
     </w:p>
     <w:p>
       <w:pPr>
@@ -14193,7 +14184,7 @@
       <w:pPr>
         <w:pStyle w:val="Heading2"/>
       </w:pPr>
-      <w:bookmarkStart w:id="3" w:name="_Toc290385704"/>
+      <w:bookmarkStart w:id="4" w:name="_Toc290385704"/>
       <w:r>
         <w:t>Service</w:t>
       </w:r>
@@ -14209,7 +14200,7 @@
       <w:r>
         <w:t xml:space="preserve"> and Templates</w:t>
       </w:r>
-      <w:bookmarkEnd w:id="3"/>
+      <w:bookmarkEnd w:id="4"/>
     </w:p>
     <w:p>
       <w:r>
@@ -14239,12 +14230,7 @@
     </w:p>
     <w:p>
       <w:r>
-        <w:t>The Network Offering is defined by</w:t>
-      </w:r>
-      <w:bookmarkStart w:id="4" w:name="_GoBack"/>
-      <w:bookmarkEnd w:id="4"/>
-      <w:r>
-        <w:t xml:space="preserve"> the CloudStack.  It describes the feature set that is available to end users from the virtual router or external networking devices.</w:t>
+        <w:t>The Network Offering is defined by the CloudStack.  It describes the feature set that is available to end users from the virtual router or external networking devices.</w:t>
       </w:r>
     </w:p>
     <w:p>
@@ -18654,27 +18640,14 @@
       <w:r>
         <w:t xml:space="preserve">Figure </w:t>
       </w:r>
-      <w:r>
-        <w:fldChar w:fldCharType="begin"/>
-      </w:r>
-      <w:r>
-        <w:instrText xml:space="preserve"> SEQ Figure \* ARABIC </w:instrText>
-      </w:r>
-      <w:r>
-        <w:fldChar w:fldCharType="separate"/>
-      </w:r>
-      <w:r>
-        <w:rPr>
-          <w:noProof/>
-        </w:rPr>
-        <w:t>1</w:t>
-      </w:r>
-      <w:r>
-        <w:rPr>
-          <w:noProof/>
-        </w:rPr>
-        <w:fldChar w:fldCharType="end"/>
-      </w:r>
+      <w:fldSimple w:instr=" SEQ Figure \* ARABIC ">
+        <w:r>
+          <w:rPr>
+            <w:noProof/>
+          </w:rPr>
+          <w:t>1</w:t>
+        </w:r>
+      </w:fldSimple>
       <w:bookmarkEnd w:id="47"/>
       <w:r>
         <w:t xml:space="preserve"> Guest Virtual Network Setup</w:t>
@@ -19150,27 +19123,14 @@
       <w:r>
         <w:t xml:space="preserve">Figure </w:t>
       </w:r>
-      <w:r>
-        <w:fldChar w:fldCharType="begin"/>
-      </w:r>
-      <w:r>
-        <w:instrText xml:space="preserve"> SEQ Figure \* ARABIC </w:instrText>
-      </w:r>
-      <w:r>
-        <w:fldChar w:fldCharType="separate"/>
-      </w:r>
-      <w:r>
-        <w:rPr>
-          <w:noProof/>
-        </w:rPr>
-        <w:t>2</w:t>
-      </w:r>
-      <w:r>
-        <w:rPr>
-          <w:noProof/>
-        </w:rPr>
-        <w:fldChar w:fldCharType="end"/>
-      </w:r>
+      <w:fldSimple w:instr=" SEQ Figure \* ARABIC ">
+        <w:r>
+          <w:rPr>
+            <w:noProof/>
+          </w:rPr>
+          <w:t>2</w:t>
+        </w:r>
+      </w:fldSimple>
       <w:bookmarkEnd w:id="49"/>
       <w:r>
         <w:t xml:space="preserve"> Network Setup within a Single Pod – Logical View</w:t>
@@ -19601,27 +19561,14 @@
       <w:r>
         <w:t xml:space="preserve">Figure </w:t>
       </w:r>
-      <w:r>
-        <w:fldChar w:fldCharType="begin"/>
-      </w:r>
-      <w:r>
-        <w:instrText xml:space="preserve"> SEQ Figure \* ARABIC </w:instrText>
-      </w:r>
-      <w:r>
-        <w:fldChar w:fldCharType="separate"/>
-      </w:r>
-      <w:r>
-        <w:rPr>
-          <w:noProof/>
-        </w:rPr>
-        <w:t>3</w:t>
-      </w:r>
-      <w:r>
-        <w:rPr>
-          <w:noProof/>
-        </w:rPr>
-        <w:fldChar w:fldCharType="end"/>
-      </w:r>
+      <w:fldSimple w:instr=" SEQ Figure \* ARABIC ">
+        <w:r>
+          <w:rPr>
+            <w:noProof/>
+          </w:rPr>
+          <w:t>3</w:t>
+        </w:r>
+      </w:fldSimple>
       <w:bookmarkEnd w:id="51"/>
       <w:r>
         <w:t xml:space="preserve"> Network Setup within a Single </w:t>
@@ -20781,7 +20728,7 @@
       </w:pPr>
       <w:r>
         <w:pict>
-          <v:shape id="_x0000_i1031" type="#_x0000_t75" style="width:232.5pt;height:276pt">
+          <v:shape id="_x0000_i1031" type="#_x0000_t75" style="width:232.3pt;height:276.1pt">
             <v:imagedata r:id="rId20" o:title=""/>
           </v:shape>
         </w:pict>
@@ -22864,7 +22811,7 @@
       </w:pPr>
       <w:r>
         <w:pict>
-          <v:shape id="_x0000_i1032" type="#_x0000_t75" style="width:274.5pt;height:169.5pt">
+          <v:shape id="_x0000_i1032" type="#_x0000_t75" style="width:274.25pt;height:169.65pt">
             <v:imagedata r:id="rId21" o:title="addiso"/>
           </v:shape>
         </w:pict>
@@ -23676,7 +23623,7 @@
           <w:lang w:bidi="ar-SA"/>
         </w:rPr>
         <w:pict>
-          <v:shape id="Picture 11" o:spid="_x0000_i1033" type="#_x0000_t75" alt="sim1" style="width:449.25pt;height:5in;visibility:visible">
+          <v:shape id="Picture 11" o:spid="_x0000_i1033" type="#_x0000_t75" alt="sim1" style="width:449.55pt;height:5in;visibility:visible">
             <v:imagedata r:id="rId23" o:title="sim1"/>
           </v:shape>
         </w:pict>
@@ -23713,7 +23660,7 @@
           <w:lang w:bidi="ar-SA"/>
         </w:rPr>
         <w:pict>
-          <v:shape id="Picture 14" o:spid="_x0000_i1034" type="#_x0000_t75" alt="sim2" style="width:447.75pt;height:358.5pt;visibility:visible">
+          <v:shape id="Picture 14" o:spid="_x0000_i1034" type="#_x0000_t75" alt="sim2" style="width:447.65pt;height:358.75pt;visibility:visible">
             <v:imagedata r:id="rId24" o:title="sim2"/>
           </v:shape>
         </w:pict>
@@ -23784,7 +23731,7 @@
         </w:rPr>
         <w:lastRenderedPageBreak/>
         <w:pict>
-          <v:shape id="Picture 17" o:spid="_x0000_i1035" type="#_x0000_t75" alt="sim3" style="width:444.75pt;height:354.75pt;visibility:visible">
+          <v:shape id="Picture 17" o:spid="_x0000_i1035" type="#_x0000_t75" alt="sim3" style="width:444.5pt;height:355pt;visibility:visible">
             <v:imagedata r:id="rId26" o:title="sim3"/>
           </v:shape>
         </w:pict>
@@ -34270,7 +34217,7 @@
       <w:rPr>
         <w:noProof/>
       </w:rPr>
-      <w:t>10</w:t>
+      <w:t>8</w:t>
     </w:r>
     <w:r>
       <w:rPr>
@@ -34315,7 +34262,7 @@
       <w:rPr>
         <w:noProof/>
       </w:rPr>
-      <w:t>April 12, 2011</w:t>
+      <w:t>April 13, 2011</w:t>
     </w:r>
     <w:r>
       <w:fldChar w:fldCharType="end"/>
@@ -34355,7 +34302,7 @@
       <w:rPr>
         <w:noProof/>
       </w:rPr>
-      <w:t>April 12, 2011</w:t>
+      <w:t>April 13, 2011</w:t>
     </w:r>
     <w:r>
       <w:fldChar w:fldCharType="end"/>
@@ -34517,7 +34464,7 @@
           <v:path o:extrusionok="f" gradientshapeok="t" o:connecttype="rect"/>
           <o:lock v:ext="edit" aspectratio="t"/>
         </v:shapetype>
-        <v:shape id="_x0000_i1037" type="#_x0000_t75" alt="Description: cloud.jpg" style="width:193.5pt;height:51pt;visibility:visible">
+        <v:shape id="_x0000_i1037" type="#_x0000_t75" alt="Description: cloud.jpg" style="width:193.45pt;height:50.7pt;visibility:visible">
           <v:imagedata r:id="rId1" o:title="cloud"/>
         </v:shape>
       </w:pict>
@@ -34573,7 +34520,7 @@
           <v:path o:extrusionok="f" gradientshapeok="t" o:connecttype="rect"/>
           <o:lock v:ext="edit" aspectratio="t"/>
         </v:shapetype>
-        <v:shape id="_x0000_i1038" type="#_x0000_t75" alt="Description: cloud.jpg" style="width:193.5pt;height:51pt;visibility:visible">
+        <v:shape id="_x0000_i1038" type="#_x0000_t75" alt="Description: cloud.jpg" style="width:193.45pt;height:50.7pt;visibility:visible">
           <v:imagedata r:id="rId1" o:title="cloud"/>
         </v:shape>
       </w:pict>
@@ -34626,7 +34573,7 @@
           <v:path o:extrusionok="f" gradientshapeok="t" o:connecttype="rect"/>
           <o:lock v:ext="edit" aspectratio="t"/>
         </v:shapetype>
-        <v:shape id="Picture 0" o:spid="_x0000_i1039" type="#_x0000_t75" alt="Description: cloud.jpg" style="width:193.5pt;height:51pt;visibility:visible">
+        <v:shape id="Picture 0" o:spid="_x0000_i1039" type="#_x0000_t75" alt="Description: cloud.jpg" style="width:193.45pt;height:50.7pt;visibility:visible">
           <v:imagedata r:id="rId1" o:title="cloud"/>
         </v:shape>
       </w:pict>
@@ -37690,7 +37637,7 @@
 </file>
 
 <file path=customXml/itemProps1.xml><?xml version="1.0" encoding="utf-8"?>
-<ds:datastoreItem xmlns:ds="http://schemas.openxmlformats.org/officeDocument/2006/customXml" ds:itemID="{285904A7-0E9C-4B68-BDD4-8BD0E3A4EC73}">
+<ds:datastoreItem xmlns:ds="http://schemas.openxmlformats.org/officeDocument/2006/customXml" ds:itemID="{C8478A0F-60B9-4F51-AD32-58D1843CDFB5}">
   <ds:schemaRefs>
     <ds:schemaRef ds:uri="http://schemas.openxmlformats.org/officeDocument/2006/bibliography"/>
   </ds:schemaRefs>

</xml_diff>